<commit_message>
solving the remaining questions
</commit_message>
<xml_diff>
--- a/week 3 (JS03-JS)/laporan/03. Javascript - Jobsheet - English.docx
+++ b/week 3 (JS03-JS)/laporan/03. Javascript - Jobsheet - English.docx
@@ -1530,6 +1530,258 @@
                 <w:lang w:val="en-ID"/>
               </w:rPr>
             </w:pPr>
+            <w:r>
+              <w:rPr>
+                <w:rFonts w:cs="Times New Roman"/>
+                <w:szCs w:val="24"/>
+                <w:lang w:val="en-ID"/>
+              </w:rPr>
+              <w:t xml:space="preserve">When running </w:t>
+            </w:r>
+            <w:proofErr w:type="gramStart"/>
+            <w:r>
+              <w:rPr>
+                <w:rFonts w:cs="Times New Roman"/>
+                <w:szCs w:val="24"/>
+                <w:lang w:val="en-ID"/>
+              </w:rPr>
+              <w:t>console.log(</w:t>
+            </w:r>
+            <w:proofErr w:type="gramEnd"/>
+            <w:r>
+              <w:rPr>
+                <w:rFonts w:cs="Times New Roman"/>
+                <w:szCs w:val="24"/>
+                <w:lang w:val="en-ID"/>
+              </w:rPr>
+              <w:t>“</w:t>
+            </w:r>
+            <w:proofErr w:type="spellStart"/>
+            <w:r>
+              <w:rPr>
+                <w:rFonts w:cs="Times New Roman"/>
+                <w:szCs w:val="24"/>
+                <w:lang w:val="en-ID"/>
+              </w:rPr>
+              <w:t>Belajar</w:t>
+            </w:r>
+            <w:proofErr w:type="spellEnd"/>
+            <w:r>
+              <w:rPr>
+                <w:rFonts w:cs="Times New Roman"/>
+                <w:szCs w:val="24"/>
+                <w:lang w:val="en-ID"/>
+              </w:rPr>
+              <w:t xml:space="preserve"> </w:t>
+            </w:r>
+            <w:r>
+              <w:rPr>
+                <w:rFonts w:cs="Times New Roman"/>
+                <w:szCs w:val="24"/>
+                <w:lang w:val="en-ID"/>
+              </w:rPr>
+              <w:t>Nodejs”), the text “</w:t>
+            </w:r>
+            <w:proofErr w:type="spellStart"/>
+            <w:r>
+              <w:rPr>
+                <w:rFonts w:cs="Times New Roman"/>
+                <w:szCs w:val="24"/>
+                <w:lang w:val="en-ID"/>
+              </w:rPr>
+              <w:t>Belajar</w:t>
+            </w:r>
+            <w:proofErr w:type="spellEnd"/>
+            <w:r>
+              <w:rPr>
+                <w:rFonts w:cs="Times New Roman"/>
+                <w:szCs w:val="24"/>
+                <w:lang w:val="en-ID"/>
+              </w:rPr>
+              <w:t xml:space="preserve"> </w:t>
+            </w:r>
+            <w:r>
+              <w:rPr>
+                <w:rFonts w:cs="Times New Roman"/>
+                <w:szCs w:val="24"/>
+                <w:lang w:val="en-ID"/>
+              </w:rPr>
+              <w:t xml:space="preserve">Nodejs” is successfully printed to the console. The output is “Learning Nodejs”, and the undefined status means that the </w:t>
+            </w:r>
+            <w:proofErr w:type="gramStart"/>
+            <w:r>
+              <w:rPr>
+                <w:rFonts w:cs="Times New Roman"/>
+                <w:szCs w:val="24"/>
+                <w:lang w:val="en-ID"/>
+              </w:rPr>
+              <w:t>console.log(</w:t>
+            </w:r>
+            <w:proofErr w:type="gramEnd"/>
+            <w:r>
+              <w:rPr>
+                <w:rFonts w:cs="Times New Roman"/>
+                <w:szCs w:val="24"/>
+                <w:lang w:val="en-ID"/>
+              </w:rPr>
+              <w:t xml:space="preserve">) function does not return a value undefined value. The next line declares a </w:t>
+            </w:r>
+            <w:proofErr w:type="spellStart"/>
+            <w:r>
+              <w:rPr>
+                <w:rFonts w:cs="Times New Roman"/>
+                <w:szCs w:val="24"/>
+                <w:lang w:val="en-ID"/>
+              </w:rPr>
+              <w:t>nam</w:t>
+            </w:r>
+            <w:r>
+              <w:rPr>
+                <w:rFonts w:cs="Times New Roman"/>
+                <w:szCs w:val="24"/>
+                <w:lang w:val="en-ID"/>
+              </w:rPr>
+              <w:t>a</w:t>
+            </w:r>
+            <w:proofErr w:type="spellEnd"/>
+            <w:r>
+              <w:rPr>
+                <w:rFonts w:cs="Times New Roman"/>
+                <w:szCs w:val="24"/>
+                <w:lang w:val="en-ID"/>
+              </w:rPr>
+              <w:t xml:space="preserve"> variable with the value “</w:t>
+            </w:r>
+            <w:proofErr w:type="spellStart"/>
+            <w:r>
+              <w:rPr>
+                <w:rFonts w:cs="Times New Roman"/>
+                <w:szCs w:val="24"/>
+                <w:lang w:val="en-ID"/>
+              </w:rPr>
+              <w:t>PetaniK</w:t>
+            </w:r>
+            <w:r>
+              <w:rPr>
+                <w:rFonts w:cs="Times New Roman"/>
+                <w:szCs w:val="24"/>
+                <w:lang w:val="en-ID"/>
+              </w:rPr>
+              <w:t>ode</w:t>
+            </w:r>
+            <w:proofErr w:type="spellEnd"/>
+            <w:r>
+              <w:rPr>
+                <w:rFonts w:cs="Times New Roman"/>
+                <w:szCs w:val="24"/>
+                <w:lang w:val="en-ID"/>
+              </w:rPr>
+              <w:t xml:space="preserve">”. With the command </w:t>
+            </w:r>
+            <w:proofErr w:type="gramStart"/>
+            <w:r>
+              <w:rPr>
+                <w:rFonts w:cs="Times New Roman"/>
+                <w:szCs w:val="24"/>
+                <w:lang w:val="en-ID"/>
+              </w:rPr>
+              <w:t>console.log(</w:t>
+            </w:r>
+            <w:proofErr w:type="gramEnd"/>
+            <w:r>
+              <w:rPr>
+                <w:rFonts w:cs="Times New Roman"/>
+                <w:szCs w:val="24"/>
+                <w:lang w:val="en-ID"/>
+              </w:rPr>
+              <w:t>“</w:t>
+            </w:r>
+            <w:r>
+              <w:rPr>
+                <w:rFonts w:cs="Times New Roman"/>
+                <w:szCs w:val="24"/>
+                <w:lang w:val="en-ID"/>
+              </w:rPr>
+              <w:t xml:space="preserve">Nama </w:t>
+            </w:r>
+            <w:proofErr w:type="spellStart"/>
+            <w:r>
+              <w:rPr>
+                <w:rFonts w:cs="Times New Roman"/>
+                <w:szCs w:val="24"/>
+                <w:lang w:val="en-ID"/>
+              </w:rPr>
+              <w:t>saya</w:t>
+            </w:r>
+            <w:proofErr w:type="spellEnd"/>
+            <w:r>
+              <w:rPr>
+                <w:rFonts w:cs="Times New Roman"/>
+                <w:szCs w:val="24"/>
+                <w:lang w:val="en-ID"/>
+              </w:rPr>
+              <w:t>”</w:t>
+            </w:r>
+            <w:r>
+              <w:rPr>
+                <w:rFonts w:cs="Times New Roman"/>
+                <w:szCs w:val="24"/>
+                <w:lang w:val="en-ID"/>
+              </w:rPr>
+              <w:t xml:space="preserve"> + </w:t>
+            </w:r>
+            <w:proofErr w:type="spellStart"/>
+            <w:r>
+              <w:rPr>
+                <w:rFonts w:cs="Times New Roman"/>
+                <w:szCs w:val="24"/>
+                <w:lang w:val="en-ID"/>
+              </w:rPr>
+              <w:t>nam</w:t>
+            </w:r>
+            <w:r>
+              <w:rPr>
+                <w:rFonts w:cs="Times New Roman"/>
+                <w:szCs w:val="24"/>
+                <w:lang w:val="en-ID"/>
+              </w:rPr>
+              <w:t>a</w:t>
+            </w:r>
+            <w:proofErr w:type="spellEnd"/>
+            <w:r>
+              <w:rPr>
+                <w:rFonts w:cs="Times New Roman"/>
+                <w:szCs w:val="24"/>
+                <w:lang w:val="en-ID"/>
+              </w:rPr>
+              <w:t xml:space="preserve">);, the resulting output is </w:t>
+            </w:r>
+            <w:r>
+              <w:rPr>
+                <w:rFonts w:cs="Times New Roman"/>
+                <w:szCs w:val="24"/>
+                <w:lang w:val="en-ID"/>
+              </w:rPr>
+              <w:t xml:space="preserve">“Nama </w:t>
+            </w:r>
+            <w:proofErr w:type="spellStart"/>
+            <w:r>
+              <w:rPr>
+                <w:rFonts w:cs="Times New Roman"/>
+                <w:szCs w:val="24"/>
+                <w:lang w:val="en-ID"/>
+              </w:rPr>
+              <w:t>sayaPetaniKode</w:t>
+            </w:r>
+            <w:proofErr w:type="spellEnd"/>
+            <w:r>
+              <w:rPr>
+                <w:rFonts w:cs="Times New Roman"/>
+                <w:szCs w:val="24"/>
+                <w:lang w:val="en-ID"/>
+              </w:rPr>
+              <w:t>”. This shows that the name variable is used correctly in string concatenation.</w:t>
+            </w:r>
           </w:p>
         </w:tc>
       </w:tr>
@@ -2123,6 +2375,7 @@
                 <w:rFonts w:cs="Times New Roman"/>
                 <w:szCs w:val="24"/>
               </w:rPr>
+              <w:lastRenderedPageBreak/>
               <w:t>6</w:t>
             </w:r>
           </w:p>
@@ -2210,7 +2463,6 @@
                 <w:rFonts w:cs="Times New Roman"/>
                 <w:szCs w:val="24"/>
               </w:rPr>
-              <w:lastRenderedPageBreak/>
               <w:t>7</w:t>
             </w:r>
           </w:p>
@@ -4462,13 +4714,25 @@
           </w:p>
           <w:p>
             <w:pPr>
-              <w:ind w:firstLine="0"/>
+              <w:pStyle w:val="ListParagraph"/>
+              <w:numPr>
+                <w:ilvl w:val="0"/>
+                <w:numId w:val="38"/>
+              </w:numPr>
               <w:rPr>
                 <w:rFonts w:cs="Times New Roman"/>
                 <w:szCs w:val="24"/>
                 <w:lang w:val="it-IT"/>
               </w:rPr>
             </w:pPr>
+            <w:r>
+              <w:rPr>
+                <w:rFonts w:cs="Times New Roman"/>
+                <w:szCs w:val="24"/>
+                <w:lang w:val="it-IT"/>
+              </w:rPr>
+              <w:t>If the program-code.js file is available and contains executable JavaScript code, it will be executed when the page loads. If the file does not exist or an error occurs in it, then no changes will occur in the browser or the console will receive an error message.</w:t>
+            </w:r>
           </w:p>
         </w:tc>
       </w:tr>
@@ -4491,6 +4755,7 @@
                 <w:rFonts w:cs="Times New Roman"/>
                 <w:szCs w:val="24"/>
               </w:rPr>
+              <w:lastRenderedPageBreak/>
               <w:t>6</w:t>
             </w:r>
           </w:p>
@@ -4608,7 +4873,6 @@
               <w:rPr>
                 <w:noProof/>
               </w:rPr>
-              <w:lastRenderedPageBreak/>
               <w:drawing>
                 <wp:inline distT="0" distB="0" distL="0" distR="0" wp14:anchorId="3CB477A8" wp14:editId="0A198E0D">
                   <wp:extent cx="4933950" cy="569829"/>
@@ -4713,7 +4977,6 @@
                 <w:rFonts w:cs="Times New Roman"/>
                 <w:szCs w:val="24"/>
               </w:rPr>
-              <w:lastRenderedPageBreak/>
               <w:t>7</w:t>
             </w:r>
           </w:p>
@@ -4807,13 +5070,25 @@
           </w:p>
           <w:p>
             <w:pPr>
-              <w:ind w:firstLine="0"/>
+              <w:pStyle w:val="ListParagraph"/>
+              <w:numPr>
+                <w:ilvl w:val="0"/>
+                <w:numId w:val="38"/>
+              </w:numPr>
               <w:rPr>
                 <w:rFonts w:cs="Times New Roman"/>
                 <w:szCs w:val="24"/>
                 <w:lang w:val="it-IT"/>
               </w:rPr>
             </w:pPr>
+            <w:r>
+              <w:rPr>
+                <w:rFonts w:cs="Times New Roman"/>
+                <w:szCs w:val="24"/>
+                <w:lang w:val="it-IT"/>
+              </w:rPr>
+              <w:t>If the program-code.js file is in a different folder, it must ensure the correct path in the src attribute of the &lt;script&gt; tag. If the path is incorrect, the browser will not find the file, so the JavaScript code will not be executed, which means there will be no changes to the page or error messages in the console.</w:t>
+            </w:r>
           </w:p>
         </w:tc>
       </w:tr>
@@ -5502,6 +5777,7 @@
                 <w:rFonts w:cs="Times New Roman"/>
                 <w:szCs w:val="24"/>
               </w:rPr>
+              <w:lastRenderedPageBreak/>
               <w:t>2</w:t>
             </w:r>
           </w:p>
@@ -5738,12 +6014,39 @@
           </w:p>
           <w:p>
             <w:pPr>
-              <w:ind w:firstLine="0"/>
-              <w:rPr>
-                <w:rFonts w:cs="Times New Roman"/>
-                <w:szCs w:val="24"/>
-              </w:rPr>
-            </w:pPr>
+              <w:pStyle w:val="ListParagraph"/>
+              <w:numPr>
+                <w:ilvl w:val="0"/>
+                <w:numId w:val="38"/>
+              </w:numPr>
+              <w:rPr>
+                <w:rFonts w:cs="Times New Roman"/>
+                <w:szCs w:val="24"/>
+              </w:rPr>
+            </w:pPr>
+            <w:r>
+              <w:rPr>
+                <w:rFonts w:cs="Times New Roman"/>
+                <w:szCs w:val="24"/>
+              </w:rPr>
+              <w:t xml:space="preserve">Because the </w:t>
+            </w:r>
+            <w:proofErr w:type="gramStart"/>
+            <w:r>
+              <w:rPr>
+                <w:rFonts w:cs="Times New Roman"/>
+                <w:szCs w:val="24"/>
+              </w:rPr>
+              <w:t>message(</w:t>
+            </w:r>
+            <w:proofErr w:type="gramEnd"/>
+            <w:r>
+              <w:rPr>
+                <w:rFonts w:cs="Times New Roman"/>
+                <w:szCs w:val="24"/>
+              </w:rPr>
+              <w:t>) function is called through the onload attribute of the &lt;body&gt; tag, a warning message with the message “This alert box was called with the onload event” appears when the page loads.</w:t>
+            </w:r>
           </w:p>
         </w:tc>
       </w:tr>
@@ -6051,12 +6354,55 @@
           </w:p>
           <w:p>
             <w:pPr>
-              <w:ind w:firstLine="0"/>
-              <w:rPr>
-                <w:rFonts w:cs="Times New Roman"/>
-                <w:szCs w:val="24"/>
-              </w:rPr>
-            </w:pPr>
+              <w:pStyle w:val="ListParagraph"/>
+              <w:numPr>
+                <w:ilvl w:val="0"/>
+                <w:numId w:val="38"/>
+              </w:numPr>
+              <w:rPr>
+                <w:rFonts w:cs="Times New Roman"/>
+                <w:szCs w:val="24"/>
+              </w:rPr>
+            </w:pPr>
+            <w:r>
+              <w:rPr>
+                <w:rFonts w:cs="Times New Roman"/>
+                <w:szCs w:val="24"/>
+              </w:rPr>
+              <w:t xml:space="preserve">When the page loads, a confirmation dialog with the message “Are you sure you want to visit </w:t>
+            </w:r>
+            <w:proofErr w:type="spellStart"/>
+            <w:r>
+              <w:rPr>
+                <w:rFonts w:cs="Times New Roman"/>
+                <w:szCs w:val="24"/>
+              </w:rPr>
+              <w:t>Polinema</w:t>
+            </w:r>
+            <w:proofErr w:type="spellEnd"/>
+            <w:r>
+              <w:rPr>
+                <w:rFonts w:cs="Times New Roman"/>
+                <w:szCs w:val="24"/>
+              </w:rPr>
+              <w:t xml:space="preserve">?” appears. If the user selects “OK”, they are taken to the </w:t>
+            </w:r>
+            <w:proofErr w:type="spellStart"/>
+            <w:r>
+              <w:rPr>
+                <w:rFonts w:cs="Times New Roman"/>
+                <w:szCs w:val="24"/>
+              </w:rPr>
+              <w:t>Polinema</w:t>
+            </w:r>
+            <w:proofErr w:type="spellEnd"/>
+            <w:r>
+              <w:rPr>
+                <w:rFonts w:cs="Times New Roman"/>
+                <w:szCs w:val="24"/>
+              </w:rPr>
+              <w:t xml:space="preserve"> website. If “Cancel” is selected, the message “Alright, just stay here :)” appears on the page.</w:t>
+            </w:r>
           </w:p>
         </w:tc>
       </w:tr>
@@ -6117,6 +6463,7 @@
                 <w:noProof/>
                 <w:szCs w:val="24"/>
               </w:rPr>
+              <w:lastRenderedPageBreak/>
               <w:drawing>
                 <wp:inline distT="0" distB="0" distL="0" distR="0" wp14:anchorId="475A635D" wp14:editId="26DAEDC7">
                   <wp:extent cx="4039649" cy="1870710"/>
@@ -6284,30 +6631,23 @@
           </w:p>
           <w:p>
             <w:pPr>
-              <w:ind w:firstLine="0"/>
-              <w:rPr>
-                <w:rFonts w:cs="Times New Roman"/>
-                <w:szCs w:val="24"/>
-              </w:rPr>
-            </w:pPr>
-          </w:p>
-          <w:p>
-            <w:pPr>
-              <w:ind w:firstLine="0"/>
-              <w:rPr>
-                <w:rFonts w:cs="Times New Roman"/>
-                <w:szCs w:val="24"/>
-              </w:rPr>
-            </w:pPr>
-          </w:p>
-          <w:p>
-            <w:pPr>
-              <w:ind w:firstLine="0"/>
-              <w:rPr>
-                <w:rFonts w:cs="Times New Roman"/>
-                <w:szCs w:val="24"/>
-              </w:rPr>
-            </w:pPr>
+              <w:pStyle w:val="ListParagraph"/>
+              <w:numPr>
+                <w:ilvl w:val="0"/>
+                <w:numId w:val="38"/>
+              </w:numPr>
+              <w:rPr>
+                <w:rFonts w:cs="Times New Roman"/>
+                <w:szCs w:val="24"/>
+              </w:rPr>
+            </w:pPr>
+            <w:r>
+              <w:rPr>
+                <w:rFonts w:cs="Times New Roman"/>
+                <w:szCs w:val="24"/>
+              </w:rPr>
+              <w:t>When the page loads, a dialog prompt with the message “What's your name?” and an input box for entering a name will appear. After entering the name and pressing “OK”, the page will display the message “Hello [name]” inside the &lt;p&gt; element, replacing the existing HTML content. If the user cancels the prompt, the page will display “Hello null”.</w:t>
+            </w:r>
           </w:p>
         </w:tc>
       </w:tr>
@@ -6829,6 +7169,7 @@
                 <w:noProof/>
                 <w:szCs w:val="24"/>
               </w:rPr>
+              <w:lastRenderedPageBreak/>
               <w:drawing>
                 <wp:inline distT="0" distB="0" distL="0" distR="0" wp14:anchorId="4548487E" wp14:editId="0F73CB3D">
                   <wp:extent cx="4358245" cy="3180729"/>
@@ -6892,6 +7233,7 @@
                 <w:rFonts w:cs="Times New Roman"/>
                 <w:szCs w:val="24"/>
               </w:rPr>
+              <w:lastRenderedPageBreak/>
               <w:t>3</w:t>
             </w:r>
           </w:p>
@@ -6945,7 +7287,6 @@
                 <w:rFonts w:cs="Times New Roman"/>
                 <w:szCs w:val="24"/>
               </w:rPr>
-              <w:lastRenderedPageBreak/>
               <w:t>4</w:t>
             </w:r>
           </w:p>
@@ -7006,12 +7347,39 @@
           </w:p>
           <w:p>
             <w:pPr>
-              <w:ind w:firstLine="0"/>
-              <w:rPr>
-                <w:rFonts w:cs="Times New Roman"/>
-                <w:szCs w:val="24"/>
-              </w:rPr>
-            </w:pPr>
+              <w:pStyle w:val="ListParagraph"/>
+              <w:numPr>
+                <w:ilvl w:val="0"/>
+                <w:numId w:val="30"/>
+              </w:numPr>
+              <w:rPr>
+                <w:rFonts w:cs="Times New Roman"/>
+                <w:szCs w:val="24"/>
+              </w:rPr>
+            </w:pPr>
+            <w:r>
+              <w:rPr>
+                <w:rFonts w:cs="Times New Roman"/>
+                <w:szCs w:val="24"/>
+              </w:rPr>
+              <w:t xml:space="preserve">When the page loads, a warning dialog will first appear with the message “Welcome to JavaScript”. After the dialog is closed, the page will display the text “Site </w:t>
+            </w:r>
+            <w:proofErr w:type="gramStart"/>
+            <w:r>
+              <w:rPr>
+                <w:rFonts w:cs="Times New Roman"/>
+                <w:szCs w:val="24"/>
+              </w:rPr>
+              <w:t>Name :</w:t>
+            </w:r>
+            <w:proofErr w:type="gramEnd"/>
+            <w:r>
+              <w:rPr>
+                <w:rFonts w:cs="Times New Roman"/>
+                <w:szCs w:val="24"/>
+              </w:rPr>
+              <w:t xml:space="preserve"> JavaScript”, ”Number of Visitors : 50322”, and ‘Active Status: true’.</w:t>
+            </w:r>
           </w:p>
           <w:p>
             <w:pPr>
@@ -7360,6 +7728,7 @@
         </w:rPr>
       </w:pPr>
       <w:r>
+        <w:lastRenderedPageBreak/>
         <w:t xml:space="preserve">A function in </w:t>
       </w:r>
       <w:proofErr w:type="spellStart"/>
@@ -7726,7 +8095,6 @@
                 <w:rFonts w:cs="Times New Roman"/>
                 <w:szCs w:val="24"/>
               </w:rPr>
-              <w:lastRenderedPageBreak/>
               <w:t>4</w:t>
             </w:r>
           </w:p>
@@ -7832,12 +8200,39 @@
           </w:p>
           <w:p>
             <w:pPr>
-              <w:ind w:firstLine="0"/>
-              <w:rPr>
-                <w:rFonts w:cs="Times New Roman"/>
-                <w:szCs w:val="24"/>
-              </w:rPr>
-            </w:pPr>
+              <w:pStyle w:val="ListParagraph"/>
+              <w:numPr>
+                <w:ilvl w:val="0"/>
+                <w:numId w:val="30"/>
+              </w:numPr>
+              <w:rPr>
+                <w:rFonts w:cs="Times New Roman"/>
+                <w:szCs w:val="24"/>
+              </w:rPr>
+            </w:pPr>
+            <w:r>
+              <w:rPr>
+                <w:rFonts w:cs="Times New Roman"/>
+                <w:szCs w:val="24"/>
+              </w:rPr>
+              <w:t xml:space="preserve">When the page loads, a link with the text “Click Me!” will appear. If you click this link, the browser will pop up a warning dialog with the message “Hello World!”. This happens because the onclick attribute on the link calls the </w:t>
+            </w:r>
+            <w:proofErr w:type="spellStart"/>
+            <w:r>
+              <w:rPr>
+                <w:rFonts w:cs="Times New Roman"/>
+                <w:szCs w:val="24"/>
+              </w:rPr>
+              <w:t>sayHello</w:t>
+            </w:r>
+            <w:proofErr w:type="spellEnd"/>
+            <w:r>
+              <w:rPr>
+                <w:rFonts w:cs="Times New Roman"/>
+                <w:szCs w:val="24"/>
+              </w:rPr>
+              <w:t xml:space="preserve"> function in the &lt;script&gt; tag.</w:t>
+            </w:r>
           </w:p>
         </w:tc>
       </w:tr>
@@ -8038,6 +8433,7 @@
                 <w:noProof/>
                 <w:szCs w:val="24"/>
               </w:rPr>
+              <w:lastRenderedPageBreak/>
               <w:drawing>
                 <wp:inline distT="0" distB="0" distL="0" distR="0" wp14:anchorId="54642B7E" wp14:editId="5592B099">
                   <wp:extent cx="2286000" cy="2231571"/>
@@ -8101,6 +8497,7 @@
                 <w:rFonts w:cs="Times New Roman"/>
                 <w:szCs w:val="24"/>
               </w:rPr>
+              <w:lastRenderedPageBreak/>
               <w:t>8</w:t>
             </w:r>
           </w:p>
@@ -8207,21 +8604,41 @@
           </w:p>
           <w:p>
             <w:pPr>
-              <w:ind w:firstLine="0"/>
-              <w:rPr>
-                <w:rFonts w:cs="Times New Roman"/>
-                <w:szCs w:val="24"/>
-              </w:rPr>
-            </w:pPr>
-          </w:p>
-          <w:p>
-            <w:pPr>
-              <w:ind w:firstLine="0"/>
-              <w:rPr>
-                <w:rFonts w:cs="Times New Roman"/>
-                <w:szCs w:val="24"/>
-              </w:rPr>
-            </w:pPr>
+              <w:pStyle w:val="ListParagraph"/>
+              <w:numPr>
+                <w:ilvl w:val="0"/>
+                <w:numId w:val="30"/>
+              </w:numPr>
+              <w:rPr>
+                <w:rFonts w:cs="Times New Roman"/>
+                <w:szCs w:val="24"/>
+              </w:rPr>
+            </w:pPr>
+            <w:r>
+              <w:rPr>
+                <w:rFonts w:cs="Times New Roman"/>
+                <w:szCs w:val="24"/>
+              </w:rPr>
+              <w:t xml:space="preserve">When the page is loaded, the web page displays the number “5”. This happens because the total function defined in the “script” tag in the “head” tag is called with arguments 2 and 3, which produces the result 5, which is displayed on the page by using </w:t>
+            </w:r>
+            <w:proofErr w:type="spellStart"/>
+            <w:proofErr w:type="gramStart"/>
+            <w:r>
+              <w:rPr>
+                <w:rFonts w:cs="Times New Roman"/>
+                <w:szCs w:val="24"/>
+              </w:rPr>
+              <w:t>document.write</w:t>
+            </w:r>
+            <w:proofErr w:type="spellEnd"/>
+            <w:proofErr w:type="gramEnd"/>
+            <w:r>
+              <w:rPr>
+                <w:rFonts w:cs="Times New Roman"/>
+                <w:szCs w:val="24"/>
+              </w:rPr>
+              <w:t xml:space="preserve"> in the “body” tag.</w:t>
+            </w:r>
           </w:p>
         </w:tc>
       </w:tr>
@@ -8358,7 +8775,6 @@
           <w:rFonts w:cs="Times New Roman"/>
           <w:szCs w:val="24"/>
         </w:rPr>
-        <w:lastRenderedPageBreak/>
         <w:t>Boolean</w:t>
       </w:r>
     </w:p>
@@ -9463,7 +9879,6 @@
                 <w:noProof/>
                 <w:szCs w:val="24"/>
               </w:rPr>
-              <w:lastRenderedPageBreak/>
               <w:t xml:space="preserve">   </w:t>
             </w:r>
             <w:r>
@@ -9535,7 +9950,6 @@
                 <w:rFonts w:cs="Times New Roman"/>
                 <w:szCs w:val="24"/>
               </w:rPr>
-              <w:lastRenderedPageBreak/>
               <w:t>3</w:t>
             </w:r>
           </w:p>
@@ -9641,21 +10055,64 @@
           </w:p>
           <w:p>
             <w:pPr>
-              <w:ind w:firstLine="0"/>
-              <w:rPr>
-                <w:rFonts w:cs="Times New Roman"/>
-                <w:szCs w:val="24"/>
-              </w:rPr>
-            </w:pPr>
-          </w:p>
-          <w:p>
-            <w:pPr>
-              <w:ind w:firstLine="0"/>
-              <w:rPr>
-                <w:rFonts w:cs="Times New Roman"/>
-                <w:szCs w:val="24"/>
-              </w:rPr>
-            </w:pPr>
+              <w:pStyle w:val="ListParagraph"/>
+              <w:numPr>
+                <w:ilvl w:val="0"/>
+                <w:numId w:val="8"/>
+              </w:numPr>
+              <w:rPr>
+                <w:rFonts w:cs="Times New Roman"/>
+                <w:szCs w:val="24"/>
+              </w:rPr>
+            </w:pPr>
+            <w:r>
+              <w:rPr>
+                <w:rFonts w:cs="Times New Roman"/>
+                <w:szCs w:val="24"/>
+              </w:rPr>
+              <w:t>Since the variable x was set to the string “john” last time, when the page is loaded, the element with the ID “demo” will display the text “john”. This value is also displayed inside the &lt;p&gt; element with ID “demo” by using “</w:t>
+            </w:r>
+            <w:proofErr w:type="gramStart"/>
+            <w:r>
+              <w:rPr>
+                <w:rFonts w:cs="Times New Roman"/>
+                <w:szCs w:val="24"/>
+              </w:rPr>
+              <w:t>document.</w:t>
+            </w:r>
+            <w:proofErr w:type="spellStart"/>
+            <w:r>
+              <w:rPr>
+                <w:rFonts w:cs="Times New Roman"/>
+                <w:szCs w:val="24"/>
+              </w:rPr>
+              <w:t>getElementById</w:t>
+            </w:r>
+            <w:proofErr w:type="spellEnd"/>
+            <w:proofErr w:type="gramEnd"/>
+            <w:r>
+              <w:rPr>
+                <w:rFonts w:cs="Times New Roman"/>
+                <w:szCs w:val="24"/>
+              </w:rPr>
+              <w:t>”.</w:t>
+            </w:r>
+            <w:proofErr w:type="spellStart"/>
+            <w:r>
+              <w:rPr>
+                <w:rFonts w:cs="Times New Roman"/>
+                <w:szCs w:val="24"/>
+              </w:rPr>
+              <w:t>innerHTML</w:t>
+            </w:r>
+            <w:proofErr w:type="spellEnd"/>
+            <w:r>
+              <w:rPr>
+                <w:rFonts w:cs="Times New Roman"/>
+                <w:szCs w:val="24"/>
+              </w:rPr>
+              <w:t xml:space="preserve"> = x;</w:t>
+            </w:r>
           </w:p>
         </w:tc>
       </w:tr>
@@ -9729,6 +10186,7 @@
                 <w:noProof/>
                 <w:szCs w:val="24"/>
               </w:rPr>
+              <w:lastRenderedPageBreak/>
               <w:drawing>
                 <wp:inline distT="0" distB="0" distL="0" distR="0" wp14:anchorId="0489432E" wp14:editId="04B83105">
                   <wp:extent cx="3179928" cy="2701925"/>
@@ -9792,6 +10250,7 @@
                 <w:rFonts w:cs="Times New Roman"/>
                 <w:szCs w:val="24"/>
               </w:rPr>
+              <w:lastRenderedPageBreak/>
               <w:t>6</w:t>
             </w:r>
           </w:p>
@@ -9913,30 +10372,55 @@
           </w:p>
           <w:p>
             <w:pPr>
-              <w:ind w:firstLine="0"/>
-              <w:rPr>
-                <w:rFonts w:cs="Times New Roman"/>
-                <w:szCs w:val="24"/>
-              </w:rPr>
-            </w:pPr>
-          </w:p>
-          <w:p>
-            <w:pPr>
-              <w:ind w:firstLine="0"/>
-              <w:rPr>
-                <w:rFonts w:cs="Times New Roman"/>
-                <w:szCs w:val="24"/>
-              </w:rPr>
-            </w:pPr>
-          </w:p>
-          <w:p>
-            <w:pPr>
-              <w:ind w:firstLine="0"/>
-              <w:rPr>
-                <w:rFonts w:cs="Times New Roman"/>
-                <w:szCs w:val="24"/>
-              </w:rPr>
-            </w:pPr>
+              <w:pStyle w:val="ListParagraph"/>
+              <w:numPr>
+                <w:ilvl w:val="0"/>
+                <w:numId w:val="8"/>
+              </w:numPr>
+              <w:rPr>
+                <w:rFonts w:cs="Times New Roman"/>
+                <w:szCs w:val="24"/>
+              </w:rPr>
+            </w:pPr>
+            <w:r>
+              <w:rPr>
+                <w:rFonts w:cs="Times New Roman"/>
+                <w:szCs w:val="24"/>
+              </w:rPr>
+              <w:t>Three lines of text, “</w:t>
+            </w:r>
+            <w:proofErr w:type="spellStart"/>
+            <w:r>
+              <w:rPr>
+                <w:rFonts w:cs="Times New Roman"/>
+                <w:szCs w:val="24"/>
+              </w:rPr>
+              <w:t>Its</w:t>
+            </w:r>
+            <w:proofErr w:type="spellEnd"/>
+            <w:r>
+              <w:rPr>
+                <w:rFonts w:cs="Times New Roman"/>
+                <w:szCs w:val="24"/>
+              </w:rPr>
+              <w:t xml:space="preserve"> alright”, “He is called ‘Dilan’, and ‘He is called ’Dilan”, will be displayed by the element that identifies the demo when the page loads. This is because the values of the variables answer1, answer2, and answer3 are displayed between the lines with the “</w:t>
+            </w:r>
+            <w:proofErr w:type="spellStart"/>
+            <w:r>
+              <w:rPr>
+                <w:rFonts w:cs="Times New Roman"/>
+                <w:szCs w:val="24"/>
+              </w:rPr>
+              <w:t>br</w:t>
+            </w:r>
+            <w:proofErr w:type="spellEnd"/>
+            <w:r>
+              <w:rPr>
+                <w:rFonts w:cs="Times New Roman"/>
+                <w:szCs w:val="24"/>
+              </w:rPr>
+              <w:t>” element.</w:t>
+            </w:r>
           </w:p>
         </w:tc>
       </w:tr>
@@ -9959,7 +10443,6 @@
                 <w:rFonts w:cs="Times New Roman"/>
                 <w:szCs w:val="24"/>
               </w:rPr>
-              <w:lastRenderedPageBreak/>
               <w:t>8</w:t>
             </w:r>
           </w:p>
@@ -10202,12 +10685,24 @@
           </w:p>
           <w:p>
             <w:pPr>
-              <w:ind w:firstLine="0"/>
-              <w:rPr>
-                <w:rFonts w:cs="Times New Roman"/>
-                <w:szCs w:val="24"/>
-              </w:rPr>
-            </w:pPr>
+              <w:pStyle w:val="ListParagraph"/>
+              <w:numPr>
+                <w:ilvl w:val="0"/>
+                <w:numId w:val="8"/>
+              </w:numPr>
+              <w:rPr>
+                <w:rFonts w:cs="Times New Roman"/>
+                <w:szCs w:val="24"/>
+              </w:rPr>
+            </w:pPr>
+            <w:r>
+              <w:rPr>
+                <w:rFonts w:cs="Times New Roman"/>
+                <w:szCs w:val="24"/>
+              </w:rPr>
+              <w:lastRenderedPageBreak/>
+              <w:t>When the page loads, the element with the demo ID will display the text “true” in the first line and “false” in the second line. This is because the expression (x == y) returns true (because the values of x and y are the same), and (x == z) returns false (because the values of x and z are different).</w:t>
+            </w:r>
           </w:p>
           <w:p>
             <w:pPr>
@@ -10239,6 +10734,7 @@
                 <w:rFonts w:cs="Times New Roman"/>
                 <w:szCs w:val="24"/>
               </w:rPr>
+              <w:lastRenderedPageBreak/>
               <w:t>11</w:t>
             </w:r>
           </w:p>
@@ -10458,12 +10954,55 @@
           </w:p>
           <w:p>
             <w:pPr>
-              <w:ind w:firstLine="0"/>
-              <w:rPr>
-                <w:rFonts w:cs="Times New Roman"/>
-                <w:szCs w:val="24"/>
-              </w:rPr>
-            </w:pPr>
+              <w:pStyle w:val="ListParagraph"/>
+              <w:numPr>
+                <w:ilvl w:val="0"/>
+                <w:numId w:val="8"/>
+              </w:numPr>
+              <w:rPr>
+                <w:rFonts w:cs="Times New Roman"/>
+                <w:szCs w:val="24"/>
+              </w:rPr>
+            </w:pPr>
+            <w:r>
+              <w:rPr>
+                <w:rFonts w:cs="Times New Roman"/>
+                <w:szCs w:val="24"/>
+              </w:rPr>
+              <w:t xml:space="preserve">When the page loads, the element with the demo ID will display the text “one”. This is because </w:t>
+            </w:r>
+            <w:proofErr w:type="gramStart"/>
+            <w:r>
+              <w:rPr>
+                <w:rFonts w:cs="Times New Roman"/>
+                <w:szCs w:val="24"/>
+              </w:rPr>
+              <w:t>cars[</w:t>
+            </w:r>
+            <w:proofErr w:type="gramEnd"/>
+            <w:r>
+              <w:rPr>
+                <w:rFonts w:cs="Times New Roman"/>
+                <w:szCs w:val="24"/>
+              </w:rPr>
+              <w:t>0] accesses the first element of the cars array, which contains the value “</w:t>
+            </w:r>
+            <w:proofErr w:type="spellStart"/>
+            <w:r>
+              <w:rPr>
+                <w:rFonts w:cs="Times New Roman"/>
+                <w:szCs w:val="24"/>
+              </w:rPr>
+              <w:t>satu</w:t>
+            </w:r>
+            <w:proofErr w:type="spellEnd"/>
+            <w:r>
+              <w:rPr>
+                <w:rFonts w:cs="Times New Roman"/>
+                <w:szCs w:val="24"/>
+              </w:rPr>
+              <w:t>”.</w:t>
+            </w:r>
           </w:p>
           <w:p>
             <w:pPr>
@@ -10677,6 +11216,7 @@
           <w:rFonts w:eastAsia="Times New Roman" w:cs="Times New Roman"/>
           <w:szCs w:val="24"/>
         </w:rPr>
+        <w:lastRenderedPageBreak/>
         <w:t>An arithmetic operator is an operator to perform arithmetic operations such as addition, subtraction, division, multiplication, etc.</w:t>
       </w:r>
       <w:r>
@@ -11458,7 +11998,6 @@
                 <w:rFonts w:cs="Times New Roman"/>
                 <w:szCs w:val="24"/>
               </w:rPr>
-              <w:lastRenderedPageBreak/>
               <w:t>3</w:t>
             </w:r>
           </w:p>
@@ -11555,21 +12094,23 @@
           </w:p>
           <w:p>
             <w:pPr>
-              <w:ind w:firstLine="0"/>
-              <w:rPr>
-                <w:rFonts w:cs="Times New Roman"/>
-                <w:szCs w:val="24"/>
-              </w:rPr>
-            </w:pPr>
-          </w:p>
-          <w:p>
-            <w:pPr>
-              <w:ind w:firstLine="0"/>
-              <w:rPr>
-                <w:rFonts w:cs="Times New Roman"/>
-                <w:szCs w:val="24"/>
-              </w:rPr>
-            </w:pPr>
+              <w:pStyle w:val="ListParagraph"/>
+              <w:numPr>
+                <w:ilvl w:val="0"/>
+                <w:numId w:val="8"/>
+              </w:numPr>
+              <w:rPr>
+                <w:rFonts w:cs="Times New Roman"/>
+                <w:szCs w:val="24"/>
+              </w:rPr>
+            </w:pPr>
+            <w:r>
+              <w:rPr>
+                <w:rFonts w:cs="Times New Roman"/>
+                <w:szCs w:val="24"/>
+              </w:rPr>
+              <w:t>When the page loads, the element with the demo ID will display the number “7”. This is because the variable z is calculated as the sum of x (5) and y (2), and the result is displayed inside the &lt;p&gt; element with the ID demo.</w:t>
+            </w:r>
           </w:p>
         </w:tc>
       </w:tr>
@@ -11644,6 +12185,7 @@
           <w:szCs w:val="24"/>
           <w:lang w:val="en-ID"/>
         </w:rPr>
+        <w:lastRenderedPageBreak/>
         <w:t>Some branching functions include:</w:t>
       </w:r>
       <w:r>
@@ -12049,7 +12591,6 @@
                 <w:bCs/>
                 <w:szCs w:val="24"/>
               </w:rPr>
-              <w:lastRenderedPageBreak/>
               <w:t>Step</w:t>
             </w:r>
           </w:p>
@@ -12207,6 +12748,7 @@
                 <w:noProof/>
                 <w:szCs w:val="24"/>
               </w:rPr>
+              <w:lastRenderedPageBreak/>
               <w:drawing>
                 <wp:inline distT="0" distB="0" distL="0" distR="0" wp14:anchorId="5F68136D" wp14:editId="0D0B8D42">
                   <wp:extent cx="4886880" cy="2470067"/>
@@ -12271,6 +12813,7 @@
                 <w:rFonts w:cs="Times New Roman"/>
                 <w:szCs w:val="24"/>
               </w:rPr>
+              <w:lastRenderedPageBreak/>
               <w:t>3</w:t>
             </w:r>
           </w:p>
@@ -12378,31 +12921,23 @@
           </w:p>
           <w:p>
             <w:pPr>
-              <w:ind w:firstLine="0"/>
-              <w:rPr>
-                <w:rFonts w:cs="Times New Roman"/>
-                <w:szCs w:val="24"/>
-              </w:rPr>
-            </w:pPr>
-          </w:p>
-          <w:p>
-            <w:pPr>
-              <w:ind w:firstLine="0"/>
-              <w:rPr>
-                <w:rFonts w:cs="Times New Roman"/>
-                <w:szCs w:val="24"/>
-              </w:rPr>
-            </w:pPr>
-          </w:p>
-          <w:p>
-            <w:pPr>
               <w:pStyle w:val="ListParagraph"/>
-              <w:ind w:left="0" w:firstLine="0"/>
-              <w:rPr>
-                <w:rFonts w:cs="Times New Roman"/>
-                <w:szCs w:val="24"/>
-              </w:rPr>
-            </w:pPr>
+              <w:numPr>
+                <w:ilvl w:val="0"/>
+                <w:numId w:val="8"/>
+              </w:numPr>
+              <w:rPr>
+                <w:rFonts w:cs="Times New Roman"/>
+                <w:szCs w:val="24"/>
+              </w:rPr>
+            </w:pPr>
+            <w:r>
+              <w:rPr>
+                <w:rFonts w:cs="Times New Roman"/>
+                <w:szCs w:val="24"/>
+              </w:rPr>
+              <w:t>When the page loads, a dialog prompt will first appear asking for input to fill in “Your shopping total?”. If the value entered is more than 30,000, the page will display the message “Congratulations you got a gift” followed by the message “Thank you for shopping at our store”. If the value entered is less than or equal to 30,000, only the message “Thank you for shopping at our store” will be displayed.</w:t>
+            </w:r>
           </w:p>
         </w:tc>
       </w:tr>
@@ -13004,31 +13539,24 @@
           </w:p>
           <w:p>
             <w:pPr>
-              <w:ind w:firstLine="0"/>
-              <w:rPr>
-                <w:rFonts w:cs="Times New Roman"/>
-                <w:szCs w:val="24"/>
-              </w:rPr>
-            </w:pPr>
-          </w:p>
-          <w:p>
-            <w:pPr>
-              <w:ind w:firstLine="0"/>
-              <w:rPr>
-                <w:rFonts w:cs="Times New Roman"/>
-                <w:szCs w:val="24"/>
-              </w:rPr>
-            </w:pPr>
-          </w:p>
-          <w:p>
-            <w:pPr>
               <w:pStyle w:val="ListParagraph"/>
-              <w:ind w:left="0" w:firstLine="0"/>
-              <w:rPr>
-                <w:rFonts w:cs="Times New Roman"/>
-                <w:szCs w:val="24"/>
-              </w:rPr>
-            </w:pPr>
+              <w:numPr>
+                <w:ilvl w:val="0"/>
+                <w:numId w:val="8"/>
+              </w:numPr>
+              <w:rPr>
+                <w:rFonts w:cs="Times New Roman"/>
+                <w:szCs w:val="24"/>
+              </w:rPr>
+            </w:pPr>
+            <w:r>
+              <w:rPr>
+                <w:rFonts w:cs="Times New Roman"/>
+                <w:szCs w:val="24"/>
+              </w:rPr>
+              <w:lastRenderedPageBreak/>
+              <w:t>When the page loads, a dialog prompt will first appear requesting input for “Password:”. If the password entered is “tea”, the page will display the message “Welcome!” followed by “Thank you for using this application!”. If the password entered is not “tea”, the page will display the message “Incorrect password, try again!” followed by “Thank you for using this application!”.</w:t>
+            </w:r>
           </w:p>
         </w:tc>
       </w:tr>
@@ -13628,31 +14156,39 @@
           </w:p>
           <w:p>
             <w:pPr>
-              <w:ind w:firstLine="0"/>
-              <w:rPr>
-                <w:rFonts w:cs="Times New Roman"/>
-                <w:szCs w:val="24"/>
-              </w:rPr>
-            </w:pPr>
-          </w:p>
-          <w:p>
-            <w:pPr>
-              <w:ind w:firstLine="0"/>
-              <w:rPr>
-                <w:rFonts w:cs="Times New Roman"/>
-                <w:szCs w:val="24"/>
-              </w:rPr>
-            </w:pPr>
-          </w:p>
-          <w:p>
-            <w:pPr>
               <w:pStyle w:val="ListParagraph"/>
-              <w:ind w:left="0" w:firstLine="0"/>
-              <w:rPr>
-                <w:rFonts w:cs="Times New Roman"/>
-                <w:szCs w:val="24"/>
-              </w:rPr>
-            </w:pPr>
+              <w:numPr>
+                <w:ilvl w:val="0"/>
+                <w:numId w:val="8"/>
+              </w:numPr>
+              <w:rPr>
+                <w:rFonts w:cs="Times New Roman"/>
+                <w:szCs w:val="24"/>
+              </w:rPr>
+            </w:pPr>
+            <w:r>
+              <w:rPr>
+                <w:rFonts w:cs="Times New Roman"/>
+                <w:szCs w:val="24"/>
+              </w:rPr>
+              <w:t>When the page loads, a dialog prompt will ask for the input of a number from 1 to 5. If the entered number matches one of the cases (1 to 5), the page will display the corresponding reward. If the input does not match any of the cases, the page will display the messages “</w:t>
+            </w:r>
+            <w:proofErr w:type="spellStart"/>
+            <w:r>
+              <w:rPr>
+                <w:rFonts w:cs="Times New Roman"/>
+                <w:szCs w:val="24"/>
+              </w:rPr>
+              <w:t>opps</w:t>
+            </w:r>
+            <w:proofErr w:type="spellEnd"/>
+            <w:r>
+              <w:rPr>
+                <w:rFonts w:cs="Times New Roman"/>
+                <w:szCs w:val="24"/>
+              </w:rPr>
+              <w:t>! you chose wrong” and “you failed to get the prize”.</w:t>
+            </w:r>
           </w:p>
         </w:tc>
       </w:tr>
@@ -14175,40 +14711,23 @@
           </w:p>
           <w:p>
             <w:pPr>
-              <w:ind w:firstLine="0"/>
-              <w:rPr>
-                <w:rFonts w:cs="Times New Roman"/>
-                <w:szCs w:val="24"/>
-              </w:rPr>
-            </w:pPr>
-          </w:p>
-          <w:p>
-            <w:pPr>
-              <w:ind w:firstLine="0"/>
-              <w:rPr>
-                <w:rFonts w:cs="Times New Roman"/>
-                <w:szCs w:val="24"/>
-              </w:rPr>
-            </w:pPr>
-          </w:p>
-          <w:p>
-            <w:pPr>
-              <w:ind w:firstLine="0"/>
-              <w:rPr>
-                <w:rFonts w:cs="Times New Roman"/>
-                <w:szCs w:val="24"/>
-              </w:rPr>
-            </w:pPr>
-          </w:p>
-          <w:p>
-            <w:pPr>
               <w:pStyle w:val="ListParagraph"/>
-              <w:ind w:left="0" w:firstLine="0"/>
-              <w:rPr>
-                <w:rFonts w:cs="Times New Roman"/>
-                <w:szCs w:val="24"/>
-              </w:rPr>
-            </w:pPr>
+              <w:numPr>
+                <w:ilvl w:val="0"/>
+                <w:numId w:val="8"/>
+              </w:numPr>
+              <w:rPr>
+                <w:rFonts w:cs="Times New Roman"/>
+                <w:szCs w:val="24"/>
+              </w:rPr>
+            </w:pPr>
+            <w:r>
+              <w:rPr>
+                <w:rFonts w:cs="Times New Roman"/>
+                <w:szCs w:val="24"/>
+              </w:rPr>
+              <w:t>When the page loads, a dialog prompt asks for “Username:” and “Password:”. If the username is “student” and the password is “coffee”, the page displays “Welcome!”. If the username is correct but the password is incorrect, the message “Incorrect password, try again!” appears. If the username is incorrect, the page displays “You are not registered!”.</w:t>
+            </w:r>
           </w:p>
         </w:tc>
       </w:tr>
@@ -14485,6 +15004,7 @@
           <w:szCs w:val="24"/>
           <w:lang w:val="en-ID"/>
         </w:rPr>
+        <w:lastRenderedPageBreak/>
         <w:t>For Loop</w:t>
       </w:r>
     </w:p>
@@ -14507,7 +15027,6 @@
           <w:szCs w:val="24"/>
           <w:lang w:val="en-ID"/>
         </w:rPr>
-        <w:lastRenderedPageBreak/>
         <w:t>Foreach Loop</w:t>
       </w:r>
     </w:p>
@@ -15151,49 +15670,39 @@
           </w:p>
           <w:p>
             <w:pPr>
-              <w:ind w:firstLine="0"/>
-              <w:rPr>
-                <w:rFonts w:cs="Times New Roman"/>
-                <w:szCs w:val="24"/>
-              </w:rPr>
-            </w:pPr>
-          </w:p>
-          <w:p>
-            <w:pPr>
-              <w:ind w:firstLine="0"/>
-              <w:rPr>
-                <w:rFonts w:cs="Times New Roman"/>
-                <w:szCs w:val="24"/>
-              </w:rPr>
-            </w:pPr>
-          </w:p>
-          <w:p>
-            <w:pPr>
-              <w:ind w:firstLine="0"/>
-              <w:rPr>
-                <w:rFonts w:cs="Times New Roman"/>
-                <w:szCs w:val="24"/>
-              </w:rPr>
-            </w:pPr>
-          </w:p>
-          <w:p>
-            <w:pPr>
-              <w:ind w:firstLine="0"/>
-              <w:rPr>
-                <w:rFonts w:cs="Times New Roman"/>
-                <w:szCs w:val="24"/>
-              </w:rPr>
-            </w:pPr>
-          </w:p>
-          <w:p>
-            <w:pPr>
               <w:pStyle w:val="ListParagraph"/>
-              <w:ind w:left="0" w:firstLine="0"/>
-              <w:rPr>
-                <w:rFonts w:cs="Times New Roman"/>
-                <w:szCs w:val="24"/>
-              </w:rPr>
-            </w:pPr>
+              <w:numPr>
+                <w:ilvl w:val="0"/>
+                <w:numId w:val="8"/>
+              </w:numPr>
+              <w:rPr>
+                <w:rFonts w:cs="Times New Roman"/>
+                <w:szCs w:val="24"/>
+              </w:rPr>
+            </w:pPr>
+            <w:r>
+              <w:rPr>
+                <w:rFonts w:cs="Times New Roman"/>
+                <w:szCs w:val="24"/>
+              </w:rPr>
+              <w:t xml:space="preserve">When the page loads, the element with the demo ID displays text in the form of lines showing numbers from 0 to 4, with each line saying “The number is” followed by the value </w:t>
+            </w:r>
+            <w:proofErr w:type="spellStart"/>
+            <w:r>
+              <w:rPr>
+                <w:rFonts w:cs="Times New Roman"/>
+                <w:szCs w:val="24"/>
+              </w:rPr>
+              <w:t>i</w:t>
+            </w:r>
+            <w:proofErr w:type="spellEnd"/>
+            <w:r>
+              <w:rPr>
+                <w:rFonts w:cs="Times New Roman"/>
+                <w:szCs w:val="24"/>
+              </w:rPr>
+              <w:t>.</w:t>
+            </w:r>
           </w:p>
         </w:tc>
       </w:tr>
@@ -15625,31 +16134,40 @@
           </w:p>
           <w:p>
             <w:pPr>
-              <w:ind w:firstLine="0"/>
-              <w:rPr>
-                <w:rFonts w:cs="Times New Roman"/>
-                <w:szCs w:val="24"/>
-              </w:rPr>
-            </w:pPr>
-          </w:p>
-          <w:p>
-            <w:pPr>
-              <w:ind w:firstLine="0"/>
-              <w:rPr>
-                <w:rFonts w:cs="Times New Roman"/>
-                <w:szCs w:val="24"/>
-              </w:rPr>
-            </w:pPr>
-          </w:p>
-          <w:p>
-            <w:pPr>
               <w:pStyle w:val="ListParagraph"/>
-              <w:ind w:left="0" w:firstLine="0"/>
-              <w:rPr>
-                <w:rFonts w:cs="Times New Roman"/>
-                <w:szCs w:val="24"/>
-              </w:rPr>
-            </w:pPr>
+              <w:numPr>
+                <w:ilvl w:val="0"/>
+                <w:numId w:val="8"/>
+              </w:numPr>
+              <w:rPr>
+                <w:rFonts w:cs="Times New Roman"/>
+                <w:szCs w:val="24"/>
+              </w:rPr>
+            </w:pPr>
+            <w:r>
+              <w:rPr>
+                <w:rFonts w:cs="Times New Roman"/>
+                <w:szCs w:val="24"/>
+                <w:lang w:val="sv-SE"/>
+              </w:rPr>
+              <w:t xml:space="preserve">Ketika halaman dimuat, elemen dengan ID demo menampilkan teks yang dihasilkan dari loop while. </w:t>
+            </w:r>
+            <w:r>
+              <w:rPr>
+                <w:rFonts w:cs="Times New Roman"/>
+                <w:szCs w:val="24"/>
+              </w:rPr>
+              <w:t xml:space="preserve">The text shows numbers from 0 to 9, with each line saying “The number is” followed by the value </w:t>
+            </w:r>
+            <w:proofErr w:type="spellStart"/>
+            <w:r>
+              <w:rPr>
+                <w:rFonts w:cs="Times New Roman"/>
+                <w:szCs w:val="24"/>
+              </w:rPr>
+              <w:t>i</w:t>
+            </w:r>
+            <w:proofErr w:type="spellEnd"/>
           </w:p>
         </w:tc>
       </w:tr>
@@ -15751,7 +16269,6 @@
         <w:rPr>
           <w:noProof/>
         </w:rPr>
-        <w:lastRenderedPageBreak/>
         <w:drawing>
           <wp:inline distT="0" distB="0" distL="0" distR="0" wp14:anchorId="6CC69A59" wp14:editId="1A1C2B8A">
             <wp:extent cx="4962525" cy="895350"/>
@@ -15802,6 +16319,7 @@
         <w:rPr>
           <w:lang w:val="en-ID"/>
         </w:rPr>
+        <w:lastRenderedPageBreak/>
         <w:t>Key Characteristics:</w:t>
       </w:r>
     </w:p>
@@ -16261,31 +16779,71 @@
           </w:p>
           <w:p>
             <w:pPr>
-              <w:ind w:firstLine="0"/>
-              <w:rPr>
-                <w:rFonts w:cs="Times New Roman"/>
-                <w:szCs w:val="24"/>
-              </w:rPr>
-            </w:pPr>
-          </w:p>
-          <w:p>
-            <w:pPr>
-              <w:ind w:firstLine="0"/>
-              <w:rPr>
-                <w:rFonts w:cs="Times New Roman"/>
-                <w:szCs w:val="24"/>
-              </w:rPr>
-            </w:pPr>
-          </w:p>
-          <w:p>
-            <w:pPr>
               <w:pStyle w:val="ListParagraph"/>
-              <w:ind w:left="0" w:firstLine="0"/>
-              <w:rPr>
-                <w:rFonts w:cs="Times New Roman"/>
-                <w:szCs w:val="24"/>
-              </w:rPr>
-            </w:pPr>
+              <w:numPr>
+                <w:ilvl w:val="0"/>
+                <w:numId w:val="8"/>
+              </w:numPr>
+              <w:rPr>
+                <w:rFonts w:cs="Times New Roman"/>
+                <w:szCs w:val="24"/>
+              </w:rPr>
+            </w:pPr>
+            <w:r>
+              <w:rPr>
+                <w:rFonts w:cs="Times New Roman"/>
+                <w:szCs w:val="24"/>
+              </w:rPr>
+              <w:t xml:space="preserve">When the page loads, the element with the ID demo will display the text generated from the </w:t>
+            </w:r>
+            <w:proofErr w:type="spellStart"/>
+            <w:r>
+              <w:rPr>
+                <w:rFonts w:cs="Times New Roman"/>
+                <w:szCs w:val="24"/>
+              </w:rPr>
+              <w:t>dowhile</w:t>
+            </w:r>
+            <w:proofErr w:type="spellEnd"/>
+            <w:r>
+              <w:rPr>
+                <w:rFonts w:cs="Times New Roman"/>
+                <w:szCs w:val="24"/>
+              </w:rPr>
+              <w:t xml:space="preserve"> loop. The text shows numbers from 0 to 9, with each line reading “The number is” followed by the value </w:t>
+            </w:r>
+            <w:proofErr w:type="spellStart"/>
+            <w:r>
+              <w:rPr>
+                <w:rFonts w:cs="Times New Roman"/>
+                <w:szCs w:val="24"/>
+              </w:rPr>
+              <w:t>i</w:t>
+            </w:r>
+            <w:proofErr w:type="spellEnd"/>
+            <w:r>
+              <w:rPr>
+                <w:rFonts w:cs="Times New Roman"/>
+                <w:szCs w:val="24"/>
+              </w:rPr>
+              <w:t xml:space="preserve">. The </w:t>
+            </w:r>
+            <w:proofErr w:type="spellStart"/>
+            <w:r>
+              <w:rPr>
+                <w:rFonts w:cs="Times New Roman"/>
+                <w:szCs w:val="24"/>
+              </w:rPr>
+              <w:t>dowhile</w:t>
+            </w:r>
+            <w:proofErr w:type="spellEnd"/>
+            <w:r>
+              <w:rPr>
+                <w:rFonts w:cs="Times New Roman"/>
+                <w:szCs w:val="24"/>
+              </w:rPr>
+              <w:t xml:space="preserve"> loop ensures that the code in the do block is executed at least once before the condition in while is evaluated.</w:t>
+            </w:r>
           </w:p>
         </w:tc>
       </w:tr>
@@ -16331,7 +16889,6 @@
           <w:bCs/>
           <w:szCs w:val="24"/>
         </w:rPr>
-        <w:lastRenderedPageBreak/>
         <w:t>Reference:</w:t>
       </w:r>
     </w:p>
@@ -16720,7 +17277,7 @@
         <v:path o:extrusionok="f" gradientshapeok="t" o:connecttype="rect"/>
         <o:lock v:ext="edit" aspectratio="t"/>
       </v:shapetype>
-      <v:shape id="_x0000_i1044" type="#_x0000_t75" style="width:11.25pt;height:11.25pt" o:bullet="t">
+      <v:shape id="_x0000_i1048" type="#_x0000_t75" style="width:11.25pt;height:11.25pt" o:bullet="t">
         <v:imagedata r:id="rId1" o:title="mso9760"/>
       </v:shape>
     </w:pict>
@@ -21549,7 +22106,6 @@
   <w:style w:type="character" w:default="1" w:styleId="DefaultParagraphFont">
     <w:name w:val="Default Paragraph Font"/>
     <w:uiPriority w:val="1"/>
-    <w:semiHidden/>
     <w:unhideWhenUsed/>
   </w:style>
   <w:style w:type="table" w:default="1" w:styleId="TableNormal">

</xml_diff>